<commit_message>
Communication Between Controllers Class Two
</commit_message>
<xml_diff>
--- a/OnlineClasses/AngularJS @6AM(Online).docx
+++ b/OnlineClasses/AngularJS @6AM(Online).docx
@@ -2039,11 +2039,13 @@
               <w:jc w:val="center"/>
               <w:rPr>
                 <w:rFonts w:ascii="Calibri" w:eastAsia="Times New Roman" w:hAnsi="Calibri" w:cs="Calibri"/>
-              </w:rPr>
-            </w:pPr>
-            <w:r>
-              <w:rPr>
-                <w:rFonts w:ascii="Calibri" w:eastAsia="Times New Roman" w:hAnsi="Calibri" w:cs="Calibri"/>
+                <w:color w:val="00B050"/>
+              </w:rPr>
+            </w:pPr>
+            <w:r>
+              <w:rPr>
+                <w:rFonts w:ascii="Calibri" w:eastAsia="Times New Roman" w:hAnsi="Calibri" w:cs="Calibri"/>
+                <w:color w:val="00B050"/>
               </w:rPr>
               <w:t>9</w:t>
             </w:r>
@@ -2068,11 +2070,13 @@
               <w:jc w:val="center"/>
               <w:rPr>
                 <w:rFonts w:ascii="Calibri" w:eastAsia="Times New Roman" w:hAnsi="Calibri" w:cs="Calibri"/>
-              </w:rPr>
-            </w:pPr>
-            <w:r>
-              <w:rPr>
-                <w:rFonts w:ascii="Calibri" w:eastAsia="Times New Roman" w:hAnsi="Calibri" w:cs="Calibri"/>
+                <w:color w:val="00B050"/>
+              </w:rPr>
+            </w:pPr>
+            <w:r>
+              <w:rPr>
+                <w:rFonts w:ascii="Calibri" w:eastAsia="Times New Roman" w:hAnsi="Calibri" w:cs="Calibri"/>
+                <w:color w:val="00B050"/>
               </w:rPr>
               <w:t>Communication Between Controllers</w:t>
             </w:r>
@@ -2096,11 +2100,13 @@
               <w:spacing w:after="0" w:line="240" w:lineRule="auto"/>
               <w:rPr>
                 <w:rFonts w:ascii="Calibri" w:eastAsia="Times New Roman" w:hAnsi="Calibri" w:cs="Calibri"/>
-              </w:rPr>
-            </w:pPr>
-            <w:r>
-              <w:rPr>
-                <w:rFonts w:ascii="Calibri" w:eastAsia="Times New Roman" w:hAnsi="Calibri" w:cs="Calibri"/>
+                <w:color w:val="00B050"/>
+              </w:rPr>
+            </w:pPr>
+            <w:r>
+              <w:rPr>
+                <w:rFonts w:ascii="Calibri" w:eastAsia="Times New Roman" w:hAnsi="Calibri" w:cs="Calibri"/>
+                <w:color w:val="00B050"/>
               </w:rPr>
               <w:t>1.By using $rootScope                                                         2.By using Services                                                               3.$broadcast                                                                            4.$emit</w:t>
             </w:r>
@@ -2126,11 +2132,13 @@
               <w:jc w:val="center"/>
               <w:rPr>
                 <w:rFonts w:ascii="Calibri" w:eastAsia="Times New Roman" w:hAnsi="Calibri" w:cs="Calibri"/>
-              </w:rPr>
-            </w:pPr>
-            <w:r>
-              <w:rPr>
-                <w:rFonts w:ascii="Calibri" w:eastAsia="Times New Roman" w:hAnsi="Calibri" w:cs="Calibri"/>
+                <w:color w:val="00B050"/>
+              </w:rPr>
+            </w:pPr>
+            <w:r>
+              <w:rPr>
+                <w:rFonts w:ascii="Calibri" w:eastAsia="Times New Roman" w:hAnsi="Calibri" w:cs="Calibri"/>
+                <w:color w:val="00B050"/>
               </w:rPr>
               <w:t>4 hrs</w:t>
             </w:r>
@@ -2156,11 +2164,13 @@
               <w:jc w:val="center"/>
               <w:rPr>
                 <w:rFonts w:ascii="Calibri" w:eastAsia="Times New Roman" w:hAnsi="Calibri" w:cs="Calibri"/>
-              </w:rPr>
-            </w:pPr>
-            <w:r>
-              <w:rPr>
-                <w:rFonts w:ascii="Calibri" w:eastAsia="Times New Roman" w:hAnsi="Calibri" w:cs="Calibri"/>
+                <w:color w:val="00B050"/>
+              </w:rPr>
+            </w:pPr>
+            <w:r>
+              <w:rPr>
+                <w:rFonts w:ascii="Calibri" w:eastAsia="Times New Roman" w:hAnsi="Calibri" w:cs="Calibri"/>
+                <w:color w:val="00B050"/>
               </w:rPr>
               <w:t>2 days</w:t>
             </w:r>

</xml_diff>